<commit_message>
update ch3 and ch4
i updated ch3 and learned ch4
</commit_message>
<xml_diff>
--- a/Allen/Html深入淺出/ch3/ch3.docx
+++ b/Allen/Html深入淺出/ch3/ch3.docx
@@ -5,9 +5,6 @@
     <w:p>
       <w:pPr>
         <w:jc w:val="center"/>
-        <w:rPr>
-          <w:rFonts w:hint="eastAsia"/>
-        </w:rPr>
       </w:pPr>
       <w:r>
         <w:t>C</w:t>
@@ -20,11 +17,6 @@
       </w:r>
     </w:p>
     <w:p>
-      <w:pPr>
-        <w:rPr>
-          <w:rFonts w:hint="eastAsia"/>
-        </w:rPr>
-      </w:pPr>
       <w:r>
         <w:rPr>
           <w:rFonts w:hint="eastAsia"/>
@@ -39,11 +31,6 @@
       </w:r>
     </w:p>
     <w:p>
-      <w:pPr>
-        <w:rPr>
-          <w:rFonts w:hint="eastAsia"/>
-        </w:rPr>
-      </w:pPr>
       <w:r>
         <w:rPr>
           <w:rFonts w:hint="eastAsia"/>
@@ -58,11 +45,6 @@
       </w:r>
     </w:p>
     <w:p>
-      <w:pPr>
-        <w:rPr>
-          <w:rFonts w:hint="eastAsia"/>
-        </w:rPr>
-      </w:pPr>
       <w:r>
         <w:rPr>
           <w:rFonts w:hint="eastAsia"/>
@@ -89,11 +71,6 @@
       </w:r>
     </w:p>
     <w:p>
-      <w:pPr>
-        <w:rPr>
-          <w:rFonts w:hint="eastAsia"/>
-        </w:rPr>
-      </w:pPr>
       <w:r>
         <w:rPr>
           <w:rFonts w:hint="eastAsia"/>
@@ -114,11 +91,6 @@
       </w:r>
     </w:p>
     <w:p>
-      <w:pPr>
-        <w:rPr>
-          <w:rFonts w:hint="eastAsia"/>
-        </w:rPr>
-      </w:pPr>
       <w:r>
         <w:rPr>
           <w:rFonts w:hint="eastAsia"/>
@@ -133,11 +105,6 @@
       </w:r>
     </w:p>
     <w:p>
-      <w:pPr>
-        <w:rPr>
-          <w:rFonts w:hint="eastAsia"/>
-        </w:rPr>
-      </w:pPr>
       <w:r>
         <w:rPr>
           <w:rFonts w:hint="eastAsia"/>
@@ -147,15 +114,17 @@
     </w:p>
     <w:p>
       <w:pPr>
-        <w:rPr>
-          <w:rFonts w:hint="eastAsia"/>
-        </w:rPr>
-      </w:pPr>
-      <w:r>
-        <w:rPr>
-          <w:rFonts w:hint="eastAsia"/>
-        </w:rPr>
-        <w:tab/>
+        <w:pStyle w:val="a7"/>
+        <w:numPr>
+          <w:ilvl w:val="1"/>
+          <w:numId w:val="2"/>
+        </w:numPr>
+        <w:ind w:leftChars="0"/>
+      </w:pPr>
+      <w:r>
+        <w:rPr>
+          <w:rFonts w:hint="eastAsia"/>
+        </w:rPr>
         <w:t>&lt;q&gt;</w:t>
       </w:r>
       <w:r>
@@ -208,16 +177,13 @@
     </w:p>
     <w:p>
       <w:pPr>
-        <w:rPr>
-          <w:rFonts w:hint="eastAsia"/>
-        </w:rPr>
-      </w:pPr>
-      <w:r>
-        <w:rPr>
-          <w:rFonts w:hint="eastAsia"/>
-        </w:rPr>
-        <w:tab/>
-      </w:r>
+        <w:pStyle w:val="a7"/>
+        <w:numPr>
+          <w:ilvl w:val="1"/>
+          <w:numId w:val="2"/>
+        </w:numPr>
+        <w:ind w:leftChars="0"/>
+      </w:pPr>
       <w:r>
         <w:rPr>
           <w:rFonts w:hint="eastAsia"/>
@@ -259,15 +225,18 @@
     </w:p>
     <w:p>
       <w:pPr>
-        <w:rPr>
-          <w:rFonts w:hint="eastAsia"/>
-        </w:rPr>
-      </w:pPr>
-      <w:r>
-        <w:rPr>
-          <w:rFonts w:hint="eastAsia"/>
-        </w:rPr>
-        <w:t xml:space="preserve">    &lt;</w:t>
+        <w:pStyle w:val="a7"/>
+        <w:numPr>
+          <w:ilvl w:val="1"/>
+          <w:numId w:val="2"/>
+        </w:numPr>
+        <w:ind w:leftChars="0"/>
+      </w:pPr>
+      <w:r>
+        <w:rPr>
+          <w:rFonts w:hint="eastAsia"/>
+        </w:rPr>
+        <w:t>&lt;</w:t>
       </w:r>
       <w:proofErr w:type="spellStart"/>
       <w:r>
@@ -292,15 +261,18 @@
     </w:p>
     <w:p>
       <w:pPr>
-        <w:rPr>
-          <w:rFonts w:hint="eastAsia"/>
-        </w:rPr>
-      </w:pPr>
-      <w:r>
-        <w:rPr>
-          <w:rFonts w:hint="eastAsia"/>
-        </w:rPr>
-        <w:t xml:space="preserve">    &lt;</w:t>
+        <w:pStyle w:val="a7"/>
+        <w:numPr>
+          <w:ilvl w:val="1"/>
+          <w:numId w:val="2"/>
+        </w:numPr>
+        <w:ind w:leftChars="0"/>
+      </w:pPr>
+      <w:r>
+        <w:rPr>
+          <w:rFonts w:hint="eastAsia"/>
+        </w:rPr>
+        <w:t>&lt;</w:t>
       </w:r>
       <w:proofErr w:type="spellStart"/>
       <w:r>
@@ -322,60 +294,181 @@
         </w:rPr>
         <w:t>不定序與定序清單</w:t>
       </w:r>
-    </w:p>
-    <w:p>
-      <w:pPr>
-        <w:rPr>
-          <w:rFonts w:hint="eastAsia"/>
-        </w:rPr>
-      </w:pPr>
-      <w:r>
-        <w:rPr>
-          <w:rFonts w:hint="eastAsia"/>
-        </w:rPr>
-        <w:t xml:space="preserve">    &lt;li&gt;</w:t>
+      <w:r>
+        <w:rPr>
+          <w:rFonts w:hint="eastAsia"/>
+        </w:rPr>
+        <w:t xml:space="preserve"> </w:t>
+      </w:r>
+    </w:p>
+    <w:p>
+      <w:pPr>
+        <w:pStyle w:val="a7"/>
+        <w:numPr>
+          <w:ilvl w:val="1"/>
+          <w:numId w:val="2"/>
+        </w:numPr>
+        <w:ind w:leftChars="0"/>
+      </w:pPr>
+      <w:r>
+        <w:rPr>
+          <w:rFonts w:hint="eastAsia"/>
+        </w:rPr>
+        <w:t>&lt;li&gt;</w:t>
       </w:r>
       <w:r>
         <w:rPr>
           <w:rFonts w:hint="eastAsia"/>
         </w:rPr>
         <w:t>項目</w:t>
+      </w:r>
+      <w:r>
+        <w:rPr>
+          <w:rFonts w:hint="eastAsia"/>
+        </w:rPr>
+        <w:t>裡還可以</w:t>
+      </w:r>
+      <w:proofErr w:type="gramStart"/>
+      <w:r>
+        <w:rPr>
+          <w:rFonts w:hint="eastAsia"/>
+        </w:rPr>
+        <w:t>使用巢</w:t>
+      </w:r>
+      <w:proofErr w:type="gramEnd"/>
+      <w:r>
+        <w:rPr>
+          <w:rFonts w:hint="eastAsia"/>
+        </w:rPr>
+        <w:t>狀結構再做清單項目</w:t>
+      </w:r>
+    </w:p>
+    <w:p>
+      <w:pPr>
+        <w:pStyle w:val="a7"/>
+        <w:numPr>
+          <w:ilvl w:val="1"/>
+          <w:numId w:val="2"/>
+        </w:numPr>
+        <w:ind w:leftChars="0"/>
+      </w:pPr>
+      <w:r>
+        <w:rPr>
+          <w:rFonts w:hint="eastAsia"/>
+        </w:rPr>
+        <w:t>&lt;pre&gt;</w:t>
+      </w:r>
+      <w:r>
+        <w:rPr>
+          <w:rFonts w:hint="eastAsia"/>
+        </w:rPr>
+        <w:t>呈現</w:t>
+      </w:r>
+      <w:r>
+        <w:rPr>
+          <w:rFonts w:hint="eastAsia"/>
+        </w:rPr>
+        <w:t>輸入的文字格式，例如一段文字空了很多格</w:t>
+      </w:r>
+      <w:r>
+        <w:rPr>
+          <w:rFonts w:hint="eastAsia"/>
+        </w:rPr>
+        <w:t>(</w:t>
+      </w:r>
+      <w:r>
+        <w:rPr>
+          <w:rFonts w:hint="eastAsia"/>
+        </w:rPr>
+        <w:t>瀏覽器會忽略空白格</w:t>
+      </w:r>
+      <w:r>
+        <w:rPr>
+          <w:rFonts w:hint="eastAsia"/>
+        </w:rPr>
+        <w:t>)</w:t>
+      </w:r>
+      <w:r>
+        <w:rPr>
+          <w:rFonts w:hint="eastAsia"/>
+        </w:rPr>
+        <w:t>，要忠實呈現則要使用</w:t>
+      </w:r>
+      <w:r>
+        <w:rPr>
+          <w:rFonts w:hint="eastAsia"/>
+        </w:rPr>
+        <w:t>&lt;pre&gt;</w:t>
+      </w:r>
+      <w:r>
+        <w:rPr>
+          <w:rFonts w:hint="eastAsia"/>
+        </w:rPr>
+        <w:t>。</w:t>
+      </w:r>
+    </w:p>
+    <w:p>
+      <w:pPr>
+        <w:pStyle w:val="a7"/>
+        <w:numPr>
+          <w:ilvl w:val="1"/>
+          <w:numId w:val="2"/>
+        </w:numPr>
+        <w:ind w:leftChars="0"/>
+      </w:pPr>
+      <w:r>
+        <w:rPr>
+          <w:rFonts w:hint="eastAsia"/>
+        </w:rPr>
+        <w:t>&lt;</w:t>
+      </w:r>
+      <w:proofErr w:type="spellStart"/>
+      <w:r>
+        <w:rPr>
+          <w:rFonts w:hint="eastAsia"/>
+        </w:rPr>
+        <w:t>img</w:t>
+      </w:r>
+      <w:proofErr w:type="spellEnd"/>
+      <w:r>
+        <w:rPr>
+          <w:rFonts w:hint="eastAsia"/>
+        </w:rPr>
+        <w:t>&gt;</w:t>
+      </w:r>
+      <w:r>
+        <w:rPr>
+          <w:rFonts w:hint="eastAsia"/>
+        </w:rPr>
+        <w:t>網頁中納入圖像的元件</w:t>
       </w:r>
       <w:bookmarkStart w:id="0" w:name="_GoBack"/>
       <w:bookmarkEnd w:id="0"/>
     </w:p>
-    <w:p>
-      <w:pPr>
-        <w:rPr>
-          <w:rFonts w:hint="eastAsia"/>
-        </w:rPr>
-      </w:pPr>
-    </w:p>
-    <w:p>
-      <w:pPr>
-        <w:rPr>
-          <w:rFonts w:hint="eastAsia"/>
-        </w:rPr>
-      </w:pPr>
+    <w:p/>
+    <w:p>
       <w:r>
         <w:rPr>
           <w:rFonts w:hint="eastAsia"/>
         </w:rPr>
         <w:t>巢狀</w:t>
       </w:r>
-    </w:p>
-    <w:p>
-      <w:pPr>
-        <w:rPr>
-          <w:rFonts w:hint="eastAsia"/>
-        </w:rPr>
-      </w:pPr>
-      <w:r>
-        <w:rPr>
-          <w:rFonts w:hint="eastAsia"/>
-        </w:rPr>
-        <w:tab/>
-      </w:r>
+      <w:r>
+        <w:rPr>
+          <w:rFonts w:hint="eastAsia"/>
+        </w:rPr>
+        <w:t>結構</w:t>
+      </w:r>
+    </w:p>
+    <w:p>
+      <w:pPr>
+        <w:pStyle w:val="a7"/>
+        <w:numPr>
+          <w:ilvl w:val="1"/>
+          <w:numId w:val="1"/>
+        </w:numPr>
+        <w:ind w:leftChars="0"/>
+      </w:pPr>
       <w:r>
         <w:rPr>
           <w:rFonts w:hint="eastAsia"/>
@@ -415,34 +508,41 @@
     </w:p>
     <w:p>
       <w:pPr>
-        <w:rPr>
-          <w:rFonts w:hint="eastAsia"/>
-        </w:rPr>
-      </w:pPr>
-      <w:r>
-        <w:rPr>
-          <w:rFonts w:hint="eastAsia"/>
-        </w:rPr>
-        <w:tab/>
-      </w:r>
+        <w:pStyle w:val="a7"/>
+        <w:numPr>
+          <w:ilvl w:val="1"/>
+          <w:numId w:val="1"/>
+        </w:numPr>
+        <w:ind w:leftChars="0"/>
+      </w:pPr>
       <w:r>
         <w:rPr>
           <w:rFonts w:hint="eastAsia"/>
         </w:rPr>
         <w:t>利用巢狀結構確認標籤成對</w:t>
       </w:r>
-    </w:p>
-    <w:p>
-      <w:pPr>
-        <w:rPr>
-          <w:rFonts w:hint="eastAsia"/>
-        </w:rPr>
-      </w:pPr>
-      <w:r>
-        <w:rPr>
-          <w:rFonts w:hint="eastAsia"/>
-        </w:rPr>
-        <w:t xml:space="preserve">    &lt;p&gt;</w:t>
+      <w:r>
+        <w:rPr>
+          <w:rFonts w:hint="eastAsia"/>
+        </w:rPr>
+        <w:t xml:space="preserve">    </w:t>
+      </w:r>
+    </w:p>
+    <w:p>
+      <w:pPr>
+        <w:ind w:left="480"/>
+      </w:pPr>
+      <w:r>
+        <w:rPr>
+          <w:rFonts w:hint="eastAsia"/>
+        </w:rPr>
+        <w:t xml:space="preserve">    </w:t>
+      </w:r>
+      <w:r>
+        <w:rPr>
+          <w:rFonts w:hint="eastAsia"/>
+        </w:rPr>
+        <w:t>&lt;p&gt;</w:t>
       </w:r>
       <w:r>
         <w:t>I’</w:t>
@@ -495,7 +595,156 @@
         <w:t>)</w:t>
       </w:r>
     </w:p>
-    <w:p/>
+    <w:p>
+      <w:pPr>
+        <w:pStyle w:val="a7"/>
+        <w:numPr>
+          <w:ilvl w:val="1"/>
+          <w:numId w:val="1"/>
+        </w:numPr>
+        <w:ind w:leftChars="0"/>
+      </w:pPr>
+      <w:r>
+        <w:rPr>
+          <w:rFonts w:hint="eastAsia"/>
+        </w:rPr>
+        <w:t>在網頁中呈現</w:t>
+      </w:r>
+      <w:r>
+        <w:rPr>
+          <w:rFonts w:hint="eastAsia"/>
+        </w:rPr>
+        <w:t>&lt;&gt;</w:t>
+      </w:r>
+      <w:r>
+        <w:rPr>
+          <w:rFonts w:hint="eastAsia"/>
+        </w:rPr>
+        <w:t>需要使用字元實體</w:t>
+      </w:r>
+      <w:r>
+        <w:rPr>
+          <w:rFonts w:hint="eastAsia"/>
+        </w:rPr>
+        <w:t>(</w:t>
+      </w:r>
+      <w:r>
+        <w:rPr>
+          <w:rFonts w:hint="eastAsia"/>
+        </w:rPr>
+        <w:t>用來指定特殊字元</w:t>
+      </w:r>
+      <w:r>
+        <w:rPr>
+          <w:rFonts w:hint="eastAsia"/>
+        </w:rPr>
+        <w:t>) &lt;</w:t>
+      </w:r>
+      <w:r>
+        <w:rPr>
+          <w:rFonts w:hint="eastAsia"/>
+        </w:rPr>
+        <w:t>縮寫為</w:t>
+      </w:r>
+      <w:r>
+        <w:rPr>
+          <w:rFonts w:hint="eastAsia"/>
+        </w:rPr>
+        <w:t>&amp;</w:t>
+      </w:r>
+      <w:proofErr w:type="spellStart"/>
+      <w:r>
+        <w:rPr>
+          <w:rFonts w:hint="eastAsia"/>
+        </w:rPr>
+        <w:t>lt</w:t>
+      </w:r>
+      <w:proofErr w:type="spellEnd"/>
+      <w:r>
+        <w:rPr>
+          <w:rFonts w:hint="eastAsia"/>
+        </w:rPr>
+        <w:t>、</w:t>
+      </w:r>
+      <w:r>
+        <w:rPr>
+          <w:rFonts w:hint="eastAsia"/>
+        </w:rPr>
+        <w:t>&gt;</w:t>
+      </w:r>
+      <w:r>
+        <w:rPr>
+          <w:rFonts w:hint="eastAsia"/>
+        </w:rPr>
+        <w:t>縮寫為</w:t>
+      </w:r>
+      <w:r>
+        <w:rPr>
+          <w:rFonts w:hint="eastAsia"/>
+        </w:rPr>
+        <w:t>&amp;</w:t>
+      </w:r>
+      <w:proofErr w:type="spellStart"/>
+      <w:r>
+        <w:rPr>
+          <w:rFonts w:hint="eastAsia"/>
+        </w:rPr>
+        <w:t>gt</w:t>
+      </w:r>
+      <w:proofErr w:type="spellEnd"/>
+    </w:p>
+    <w:p>
+      <w:pPr>
+        <w:pStyle w:val="a7"/>
+        <w:numPr>
+          <w:ilvl w:val="1"/>
+          <w:numId w:val="1"/>
+        </w:numPr>
+        <w:ind w:leftChars="0"/>
+      </w:pPr>
+      <w:r>
+        <w:rPr>
+          <w:rFonts w:hint="eastAsia"/>
+        </w:rPr>
+        <w:t>如需用到</w:t>
+      </w:r>
+      <w:r>
+        <w:rPr>
+          <w:rFonts w:hint="eastAsia"/>
+        </w:rPr>
+        <w:t>&amp;</w:t>
+      </w:r>
+      <w:r>
+        <w:rPr>
+          <w:rFonts w:hint="eastAsia"/>
+        </w:rPr>
+        <w:t>請用</w:t>
+      </w:r>
+      <w:r>
+        <w:rPr>
+          <w:rFonts w:hint="eastAsia"/>
+        </w:rPr>
+        <w:t>&amp;amp,</w:t>
+      </w:r>
+      <w:r>
+        <w:rPr>
+          <w:rFonts w:hint="eastAsia"/>
+        </w:rPr>
+        <w:t>任何字元實體都以</w:t>
+      </w:r>
+      <w:r>
+        <w:rPr>
+          <w:rFonts w:hint="eastAsia"/>
+        </w:rPr>
+        <w:t>&amp;</w:t>
+      </w:r>
+      <w:r>
+        <w:rPr>
+          <w:rFonts w:hint="eastAsia"/>
+        </w:rPr>
+        <w:t>為第一個字元。</w:t>
+      </w:r>
+    </w:p>
     <w:sectPr>
       <w:pgSz w:w="11906" w:h="16838"/>
       <w:pgMar w:top="1440" w:right="1800" w:bottom="1440" w:left="1800" w:header="851" w:footer="992" w:gutter="0"/>
@@ -542,6 +791,243 @@
     </w:p>
   </w:footnote>
 </w:footnotes>
+</file>
+
+<file path=word/numbering.xml><?xml version="1.0" encoding="utf-8"?>
+<w:numbering xmlns:wpc="http://schemas.microsoft.com/office/word/2010/wordprocessingCanvas" xmlns:mc="http://schemas.openxmlformats.org/markup-compatibility/2006" xmlns:o="urn:schemas-microsoft-com:office:office" xmlns:r="http://schemas.openxmlformats.org/officeDocument/2006/relationships" xmlns:m="http://schemas.openxmlformats.org/officeDocument/2006/math" xmlns:v="urn:schemas-microsoft-com:vml" xmlns:wp14="http://schemas.microsoft.com/office/word/2010/wordprocessingDrawing" xmlns:wp="http://schemas.openxmlformats.org/drawingml/2006/wordprocessingDrawing" xmlns:w10="urn:schemas-microsoft-com:office:word" xmlns:w="http://schemas.openxmlformats.org/wordprocessingml/2006/main" xmlns:w14="http://schemas.microsoft.com/office/word/2010/wordml" xmlns:wpg="http://schemas.microsoft.com/office/word/2010/wordprocessingGroup" xmlns:wpi="http://schemas.microsoft.com/office/word/2010/wordprocessingInk" xmlns:wne="http://schemas.microsoft.com/office/word/2006/wordml" xmlns:wps="http://schemas.microsoft.com/office/word/2010/wordprocessingShape" mc:Ignorable="w14 wp14">
+  <w:abstractNum w:abstractNumId="0">
+    <w:nsid w:val="40286E62"/>
+    <w:multiLevelType w:val="hybridMultilevel"/>
+    <w:tmpl w:val="D3B086A6"/>
+    <w:lvl w:ilvl="0" w:tplc="04090001">
+      <w:start w:val="1"/>
+      <w:numFmt w:val="bullet"/>
+      <w:lvlText w:val=""/>
+      <w:lvlJc w:val="left"/>
+      <w:pPr>
+        <w:ind w:left="480" w:hanging="480"/>
+      </w:pPr>
+      <w:rPr>
+        <w:rFonts w:ascii="Wingdings" w:hAnsi="Wingdings" w:hint="default"/>
+      </w:rPr>
+    </w:lvl>
+    <w:lvl w:ilvl="1" w:tplc="04090003">
+      <w:start w:val="1"/>
+      <w:numFmt w:val="bullet"/>
+      <w:lvlText w:val=""/>
+      <w:lvlJc w:val="left"/>
+      <w:pPr>
+        <w:ind w:left="960" w:hanging="480"/>
+      </w:pPr>
+      <w:rPr>
+        <w:rFonts w:ascii="Wingdings" w:hAnsi="Wingdings" w:hint="default"/>
+      </w:rPr>
+    </w:lvl>
+    <w:lvl w:ilvl="2" w:tplc="04090005" w:tentative="1">
+      <w:start w:val="1"/>
+      <w:numFmt w:val="bullet"/>
+      <w:lvlText w:val=""/>
+      <w:lvlJc w:val="left"/>
+      <w:pPr>
+        <w:ind w:left="1440" w:hanging="480"/>
+      </w:pPr>
+      <w:rPr>
+        <w:rFonts w:ascii="Wingdings" w:hAnsi="Wingdings" w:hint="default"/>
+      </w:rPr>
+    </w:lvl>
+    <w:lvl w:ilvl="3" w:tplc="04090001" w:tentative="1">
+      <w:start w:val="1"/>
+      <w:numFmt w:val="bullet"/>
+      <w:lvlText w:val=""/>
+      <w:lvlJc w:val="left"/>
+      <w:pPr>
+        <w:ind w:left="1920" w:hanging="480"/>
+      </w:pPr>
+      <w:rPr>
+        <w:rFonts w:ascii="Wingdings" w:hAnsi="Wingdings" w:hint="default"/>
+      </w:rPr>
+    </w:lvl>
+    <w:lvl w:ilvl="4" w:tplc="04090003" w:tentative="1">
+      <w:start w:val="1"/>
+      <w:numFmt w:val="bullet"/>
+      <w:lvlText w:val=""/>
+      <w:lvlJc w:val="left"/>
+      <w:pPr>
+        <w:ind w:left="2400" w:hanging="480"/>
+      </w:pPr>
+      <w:rPr>
+        <w:rFonts w:ascii="Wingdings" w:hAnsi="Wingdings" w:hint="default"/>
+      </w:rPr>
+    </w:lvl>
+    <w:lvl w:ilvl="5" w:tplc="04090005" w:tentative="1">
+      <w:start w:val="1"/>
+      <w:numFmt w:val="bullet"/>
+      <w:lvlText w:val=""/>
+      <w:lvlJc w:val="left"/>
+      <w:pPr>
+        <w:ind w:left="2880" w:hanging="480"/>
+      </w:pPr>
+      <w:rPr>
+        <w:rFonts w:ascii="Wingdings" w:hAnsi="Wingdings" w:hint="default"/>
+      </w:rPr>
+    </w:lvl>
+    <w:lvl w:ilvl="6" w:tplc="04090001" w:tentative="1">
+      <w:start w:val="1"/>
+      <w:numFmt w:val="bullet"/>
+      <w:lvlText w:val=""/>
+      <w:lvlJc w:val="left"/>
+      <w:pPr>
+        <w:ind w:left="3360" w:hanging="480"/>
+      </w:pPr>
+      <w:rPr>
+        <w:rFonts w:ascii="Wingdings" w:hAnsi="Wingdings" w:hint="default"/>
+      </w:rPr>
+    </w:lvl>
+    <w:lvl w:ilvl="7" w:tplc="04090003" w:tentative="1">
+      <w:start w:val="1"/>
+      <w:numFmt w:val="bullet"/>
+      <w:lvlText w:val=""/>
+      <w:lvlJc w:val="left"/>
+      <w:pPr>
+        <w:ind w:left="3840" w:hanging="480"/>
+      </w:pPr>
+      <w:rPr>
+        <w:rFonts w:ascii="Wingdings" w:hAnsi="Wingdings" w:hint="default"/>
+      </w:rPr>
+    </w:lvl>
+    <w:lvl w:ilvl="8" w:tplc="04090005" w:tentative="1">
+      <w:start w:val="1"/>
+      <w:numFmt w:val="bullet"/>
+      <w:lvlText w:val=""/>
+      <w:lvlJc w:val="left"/>
+      <w:pPr>
+        <w:ind w:left="4320" w:hanging="480"/>
+      </w:pPr>
+      <w:rPr>
+        <w:rFonts w:ascii="Wingdings" w:hAnsi="Wingdings" w:hint="default"/>
+      </w:rPr>
+    </w:lvl>
+  </w:abstractNum>
+  <w:abstractNum w:abstractNumId="1">
+    <w:nsid w:val="7D8F347A"/>
+    <w:multiLevelType w:val="hybridMultilevel"/>
+    <w:tmpl w:val="EFF8A17A"/>
+    <w:lvl w:ilvl="0" w:tplc="04090001">
+      <w:start w:val="1"/>
+      <w:numFmt w:val="bullet"/>
+      <w:lvlText w:val=""/>
+      <w:lvlJc w:val="left"/>
+      <w:pPr>
+        <w:ind w:left="480" w:hanging="480"/>
+      </w:pPr>
+      <w:rPr>
+        <w:rFonts w:ascii="Wingdings" w:hAnsi="Wingdings" w:hint="default"/>
+      </w:rPr>
+    </w:lvl>
+    <w:lvl w:ilvl="1" w:tplc="04090003">
+      <w:start w:val="1"/>
+      <w:numFmt w:val="bullet"/>
+      <w:lvlText w:val=""/>
+      <w:lvlJc w:val="left"/>
+      <w:pPr>
+        <w:ind w:left="960" w:hanging="480"/>
+      </w:pPr>
+      <w:rPr>
+        <w:rFonts w:ascii="Wingdings" w:hAnsi="Wingdings" w:hint="default"/>
+      </w:rPr>
+    </w:lvl>
+    <w:lvl w:ilvl="2" w:tplc="04090005" w:tentative="1">
+      <w:start w:val="1"/>
+      <w:numFmt w:val="bullet"/>
+      <w:lvlText w:val=""/>
+      <w:lvlJc w:val="left"/>
+      <w:pPr>
+        <w:ind w:left="1440" w:hanging="480"/>
+      </w:pPr>
+      <w:rPr>
+        <w:rFonts w:ascii="Wingdings" w:hAnsi="Wingdings" w:hint="default"/>
+      </w:rPr>
+    </w:lvl>
+    <w:lvl w:ilvl="3" w:tplc="04090001" w:tentative="1">
+      <w:start w:val="1"/>
+      <w:numFmt w:val="bullet"/>
+      <w:lvlText w:val=""/>
+      <w:lvlJc w:val="left"/>
+      <w:pPr>
+        <w:ind w:left="1920" w:hanging="480"/>
+      </w:pPr>
+      <w:rPr>
+        <w:rFonts w:ascii="Wingdings" w:hAnsi="Wingdings" w:hint="default"/>
+      </w:rPr>
+    </w:lvl>
+    <w:lvl w:ilvl="4" w:tplc="04090003" w:tentative="1">
+      <w:start w:val="1"/>
+      <w:numFmt w:val="bullet"/>
+      <w:lvlText w:val=""/>
+      <w:lvlJc w:val="left"/>
+      <w:pPr>
+        <w:ind w:left="2400" w:hanging="480"/>
+      </w:pPr>
+      <w:rPr>
+        <w:rFonts w:ascii="Wingdings" w:hAnsi="Wingdings" w:hint="default"/>
+      </w:rPr>
+    </w:lvl>
+    <w:lvl w:ilvl="5" w:tplc="04090005" w:tentative="1">
+      <w:start w:val="1"/>
+      <w:numFmt w:val="bullet"/>
+      <w:lvlText w:val=""/>
+      <w:lvlJc w:val="left"/>
+      <w:pPr>
+        <w:ind w:left="2880" w:hanging="480"/>
+      </w:pPr>
+      <w:rPr>
+        <w:rFonts w:ascii="Wingdings" w:hAnsi="Wingdings" w:hint="default"/>
+      </w:rPr>
+    </w:lvl>
+    <w:lvl w:ilvl="6" w:tplc="04090001" w:tentative="1">
+      <w:start w:val="1"/>
+      <w:numFmt w:val="bullet"/>
+      <w:lvlText w:val=""/>
+      <w:lvlJc w:val="left"/>
+      <w:pPr>
+        <w:ind w:left="3360" w:hanging="480"/>
+      </w:pPr>
+      <w:rPr>
+        <w:rFonts w:ascii="Wingdings" w:hAnsi="Wingdings" w:hint="default"/>
+      </w:rPr>
+    </w:lvl>
+    <w:lvl w:ilvl="7" w:tplc="04090003" w:tentative="1">
+      <w:start w:val="1"/>
+      <w:numFmt w:val="bullet"/>
+      <w:lvlText w:val=""/>
+      <w:lvlJc w:val="left"/>
+      <w:pPr>
+        <w:ind w:left="3840" w:hanging="480"/>
+      </w:pPr>
+      <w:rPr>
+        <w:rFonts w:ascii="Wingdings" w:hAnsi="Wingdings" w:hint="default"/>
+      </w:rPr>
+    </w:lvl>
+    <w:lvl w:ilvl="8" w:tplc="04090005" w:tentative="1">
+      <w:start w:val="1"/>
+      <w:numFmt w:val="bullet"/>
+      <w:lvlText w:val=""/>
+      <w:lvlJc w:val="left"/>
+      <w:pPr>
+        <w:ind w:left="4320" w:hanging="480"/>
+      </w:pPr>
+      <w:rPr>
+        <w:rFonts w:ascii="Wingdings" w:hAnsi="Wingdings" w:hint="default"/>
+      </w:rPr>
+    </w:lvl>
+  </w:abstractNum>
+  <w:num w:numId="1">
+    <w:abstractNumId w:val="1"/>
+  </w:num>
+  <w:num w:numId="2">
+    <w:abstractNumId w:val="0"/>
+  </w:num>
+</w:numbering>
 </file>
 
 <file path=word/styles.xml><?xml version="1.0" encoding="utf-8"?>
@@ -791,6 +1277,16 @@
       <w:szCs w:val="20"/>
     </w:rPr>
   </w:style>
+  <w:style w:type="paragraph" w:styleId="a7">
+    <w:name w:val="List Paragraph"/>
+    <w:basedOn w:val="a"/>
+    <w:uiPriority w:val="34"/>
+    <w:qFormat/>
+    <w:rsid w:val="00C042C2"/>
+    <w:pPr>
+      <w:ind w:leftChars="200" w:left="480"/>
+    </w:pPr>
+  </w:style>
 </w:styles>
 </file>
 
@@ -1040,6 +1536,16 @@
       <w:sz w:val="20"/>
       <w:szCs w:val="20"/>
     </w:rPr>
+  </w:style>
+  <w:style w:type="paragraph" w:styleId="a7">
+    <w:name w:val="List Paragraph"/>
+    <w:basedOn w:val="a"/>
+    <w:uiPriority w:val="34"/>
+    <w:qFormat/>
+    <w:rsid w:val="00C042C2"/>
+    <w:pPr>
+      <w:ind w:leftChars="200" w:left="480"/>
+    </w:pPr>
   </w:style>
 </w:styles>
 </file>

</xml_diff>